<commit_message>
Added video and final report
</commit_message>
<xml_diff>
--- a/CS683_Monk_Project.docx
+++ b/CS683_Monk_Project.docx
@@ -18,12 +18,6 @@
         </w:rPr>
         <w:t xml:space="preserve">CS683 Project Assignment </w:t>
         <w:br/>
-      </w:r>
-      <w:r>
-        <w:rPr>
-          <w:sz w:val="48"/>
-          <w:szCs w:val="48"/>
-        </w:rPr>
         <w:t>Math and Slash</w:t>
       </w:r>
       <w:r>
@@ -33,13 +27,6 @@
           <w:szCs w:val="28"/>
         </w:rPr>
         <w:br/>
-      </w:r>
-      <w:r>
-        <w:rPr>
-          <w:color w:val="FF9900"/>
-          <w:sz w:val="28"/>
-          <w:szCs w:val="28"/>
-        </w:rPr>
         <w:t>Joseph Monk</w:t>
       </w:r>
     </w:p>
@@ -165,7 +152,7 @@
           <w:docPartGallery w:val="Table of Contents"/>
           <w:docPartUnique w:val="true"/>
         </w:docPartObj>
-        <w:id w:val="1114799715"/>
+        <w:id w:val="1132108920"/>
       </w:sdtPr>
       <w:sdtContent>
         <w:p>
@@ -186,6 +173,7 @@
               <w:webHidden/>
               <w:rStyle w:val="IndexLink"/>
               <w:b/>
+              <w:vanish w:val="false"/>
             </w:rPr>
             <w:instrText> TOC \z \o "1-9" \u \h</w:instrText>
           </w:r>
@@ -194,6 +182,7 @@
               <w:webHidden/>
               <w:rStyle w:val="IndexLink"/>
               <w:b/>
+              <w:vanish w:val="false"/>
             </w:rPr>
             <w:fldChar w:fldCharType="separate"/>
           </w:r>
@@ -203,6 +192,7 @@
                 <w:webHidden/>
                 <w:rStyle w:val="IndexLink"/>
                 <w:b/>
+                <w:vanish w:val="false"/>
               </w:rPr>
               <w:t>Overview</w:t>
             </w:r>
@@ -231,6 +221,7 @@
                 <w:webHidden/>
                 <w:rStyle w:val="IndexLink"/>
                 <w:b/>
+                <w:vanish w:val="false"/>
               </w:rPr>
               <w:t>Requirement Analysis and Test Result</w:t>
             </w:r>
@@ -259,6 +250,7 @@
                 <w:webHidden/>
                 <w:rStyle w:val="IndexLink"/>
                 <w:b/>
+                <w:vanish w:val="false"/>
               </w:rPr>
               <w:t>Design and Implementation</w:t>
             </w:r>
@@ -287,6 +279,7 @@
                 <w:webHidden/>
                 <w:rStyle w:val="IndexLink"/>
                 <w:b/>
+                <w:vanish w:val="false"/>
               </w:rPr>
               <w:t>Project Structure</w:t>
             </w:r>
@@ -315,6 +308,7 @@
                 <w:webHidden/>
                 <w:rStyle w:val="IndexLink"/>
                 <w:b/>
+                <w:vanish w:val="false"/>
               </w:rPr>
               <w:t>Timeline</w:t>
             </w:r>
@@ -343,6 +337,7 @@
                 <w:webHidden/>
                 <w:rStyle w:val="IndexLink"/>
                 <w:b/>
+                <w:vanish w:val="false"/>
               </w:rPr>
               <w:t>Future Work (Optional)</w:t>
             </w:r>
@@ -578,7 +573,9 @@
         </w:rPr>
       </w:pPr>
       <w:r>
-        <w:rPr/>
+        <w:rPr>
+          <w:rFonts w:eastAsia="Trebuchet MS" w:cs="Trebuchet MS" w:ascii="Trebuchet MS" w:hAnsi="Trebuchet MS"/>
+        </w:rPr>
       </w:r>
     </w:p>
     <w:p>
@@ -590,11 +587,8 @@
         <w:rPr/>
       </w:pPr>
       <w:r>
-        <w:rPr>
-          <w:rFonts w:eastAsia="Trebuchet MS" w:cs="Trebuchet MS" w:ascii="Trebuchet MS" w:hAnsi="Trebuchet MS"/>
-        </w:rPr>
         <w:drawing>
-          <wp:anchor behindDoc="0" distT="0" distB="0" distL="0" distR="0" simplePos="0" locked="0" layoutInCell="1" allowOverlap="1" relativeHeight="3">
+          <wp:anchor behindDoc="0" distT="0" distB="0" distL="0" distR="0" simplePos="0" locked="0" layoutInCell="1" allowOverlap="1" relativeHeight="2">
             <wp:simplePos x="0" y="0"/>
             <wp:positionH relativeFrom="column">
               <wp:posOffset>1226185</wp:posOffset>
@@ -643,7 +637,13 @@
         <w:rPr>
           <w:rFonts w:eastAsia="Trebuchet MS" w:cs="Trebuchet MS" w:ascii="Trebuchet MS" w:hAnsi="Trebuchet MS"/>
         </w:rPr>
-        <w:t xml:space="preserve">Base screen: </w:t>
+        <w:t>B</w:t>
+      </w:r>
+      <w:r>
+        <w:rPr>
+          <w:rFonts w:eastAsia="Trebuchet MS" w:cs="Trebuchet MS" w:ascii="Trebuchet MS" w:hAnsi="Trebuchet MS"/>
+        </w:rPr>
+        <w:t xml:space="preserve">ase screen: </w:t>
       </w:r>
     </w:p>
     <w:p>
@@ -702,11 +702,6 @@
           <w:rFonts w:eastAsia="Arial" w:cs="Arial" w:ascii="Arial" w:hAnsi="Arial"/>
         </w:rPr>
         <w:tab/>
-      </w:r>
-      <w:r>
-        <w:rPr>
-          <w:rFonts w:eastAsia="Arial" w:cs="Arial" w:ascii="Arial" w:hAnsi="Arial"/>
-        </w:rPr>
         <w:t>Testing: Player can press View Character button to see the various statistics.  Player should be able to use “Points to Use” to increase individual stats (Strength, Toughness, Health).  Additional points should be gained when XP &gt;= MaxXP and a new level is gained.</w:t>
       </w:r>
     </w:p>
@@ -727,7 +722,7 @@
           <w:rFonts w:eastAsia="Arial" w:cs="Arial" w:ascii="Arial" w:hAnsi="Arial"/>
         </w:rPr>
         <w:drawing>
-          <wp:anchor behindDoc="0" distT="0" distB="0" distL="0" distR="0" simplePos="0" locked="0" layoutInCell="1" allowOverlap="1" relativeHeight="4">
+          <wp:anchor behindDoc="0" distT="0" distB="0" distL="0" distR="0" simplePos="0" locked="0" layoutInCell="1" allowOverlap="1" relativeHeight="3">
             <wp:simplePos x="0" y="0"/>
             <wp:positionH relativeFrom="column">
               <wp:posOffset>1773555</wp:posOffset>
@@ -845,11 +840,6 @@
           <w:rFonts w:eastAsia="Arial" w:cs="Arial" w:ascii="Arial" w:hAnsi="Arial"/>
         </w:rPr>
         <w:tab/>
-      </w:r>
-      <w:r>
-        <w:rPr>
-          <w:rFonts w:eastAsia="Arial" w:cs="Arial" w:ascii="Arial" w:hAnsi="Arial"/>
-        </w:rPr>
         <w:t>Testing: Player can click the Shop button to view the Weapon and Armor stats as well as purchase potions.  Clicking the Buy button next to each item type should purchase that item (for potions increase by one, and subtract gold).  For weapons this should open a new fragment allowing the user to purchase individual “elemental” stats (Addition/Subtraction).</w:t>
       </w:r>
     </w:p>
@@ -870,7 +860,7 @@
           <w:rFonts w:eastAsia="Arial" w:cs="Arial" w:ascii="Arial" w:hAnsi="Arial"/>
         </w:rPr>
         <w:drawing>
-          <wp:anchor behindDoc="0" distT="0" distB="0" distL="0" distR="0" simplePos="0" locked="0" layoutInCell="1" allowOverlap="1" relativeHeight="5">
+          <wp:anchor behindDoc="0" distT="0" distB="0" distL="0" distR="0" simplePos="0" locked="0" layoutInCell="1" allowOverlap="1" relativeHeight="4">
             <wp:simplePos x="0" y="0"/>
             <wp:positionH relativeFrom="column">
               <wp:posOffset>1005205</wp:posOffset>
@@ -915,7 +905,7 @@
           </wp:anchor>
         </w:drawing>
         <w:drawing>
-          <wp:anchor behindDoc="0" distT="0" distB="0" distL="0" distR="0" simplePos="0" locked="0" layoutInCell="1" allowOverlap="1" relativeHeight="6">
+          <wp:anchor behindDoc="0" distT="0" distB="0" distL="0" distR="0" simplePos="0" locked="0" layoutInCell="1" allowOverlap="1" relativeHeight="5">
             <wp:simplePos x="0" y="0"/>
             <wp:positionH relativeFrom="column">
               <wp:posOffset>3705860</wp:posOffset>
@@ -1033,11 +1023,6 @@
           <w:rFonts w:eastAsia="Arial" w:cs="Arial" w:ascii="Arial" w:hAnsi="Arial"/>
         </w:rPr>
         <w:tab/>
-      </w:r>
-      <w:r>
-        <w:rPr>
-          <w:rFonts w:eastAsia="Arial" w:cs="Arial" w:ascii="Arial" w:hAnsi="Arial"/>
-        </w:rPr>
         <w:t>Testing: Displayed on Shop activity, and used during battles.  On the Fight page the user should be able to choose the attack type they wish to use by clicking the appropriate button.  Only attack types (Addition/Subtraction/etc) that the user has learned can be used.  Learning is done through the Shop page.</w:t>
       </w:r>
     </w:p>
@@ -1092,7 +1077,7 @@
       </w:pPr>
       <w:r>
         <w:drawing>
-          <wp:anchor behindDoc="0" distT="0" distB="0" distL="0" distR="0" simplePos="0" locked="0" layoutInCell="1" allowOverlap="1" relativeHeight="7">
+          <wp:anchor behindDoc="0" distT="0" distB="0" distL="0" distR="0" simplePos="0" locked="0" layoutInCell="1" allowOverlap="1" relativeHeight="6">
             <wp:simplePos x="0" y="0"/>
             <wp:positionH relativeFrom="page">
               <wp:posOffset>4368165</wp:posOffset>
@@ -1137,7 +1122,7 @@
           </wp:anchor>
         </w:drawing>
         <w:drawing>
-          <wp:anchor behindDoc="0" distT="0" distB="0" distL="0" distR="0" simplePos="0" locked="0" layoutInCell="1" allowOverlap="1" relativeHeight="8">
+          <wp:anchor behindDoc="0" distT="0" distB="0" distL="0" distR="0" simplePos="0" locked="0" layoutInCell="1" allowOverlap="1" relativeHeight="7">
             <wp:simplePos x="0" y="0"/>
             <wp:positionH relativeFrom="page">
               <wp:posOffset>2092960</wp:posOffset>
@@ -1313,7 +1298,7 @@
       </w:pPr>
       <w:r>
         <w:drawing>
-          <wp:anchor behindDoc="0" distT="0" distB="0" distL="0" distR="0" simplePos="0" locked="0" layoutInCell="1" allowOverlap="1" relativeHeight="9">
+          <wp:anchor behindDoc="0" distT="0" distB="0" distL="0" distR="0" simplePos="0" locked="0" layoutInCell="1" allowOverlap="1" relativeHeight="8">
             <wp:simplePos x="0" y="0"/>
             <wp:positionH relativeFrom="column">
               <wp:posOffset>2983230</wp:posOffset>
@@ -1487,7 +1472,7 @@
       </w:pPr>
       <w:r>
         <w:drawing>
-          <wp:anchor behindDoc="0" distT="0" distB="0" distL="0" distR="0" simplePos="0" locked="0" layoutInCell="1" allowOverlap="1" relativeHeight="10">
+          <wp:anchor behindDoc="0" distT="0" distB="0" distL="0" distR="0" simplePos="0" locked="0" layoutInCell="1" allowOverlap="1" relativeHeight="9">
             <wp:simplePos x="0" y="0"/>
             <wp:positionH relativeFrom="page">
               <wp:posOffset>3039110</wp:posOffset>
@@ -1536,7 +1521,13 @@
         <w:rPr>
           <w:rFonts w:eastAsia="Arial" w:cs="Arial" w:ascii="Arial" w:hAnsi="Arial"/>
         </w:rPr>
-        <w:t>6. Potions will be rapid fire simple math problems, given 3 options to pick the right one.  Faster you answer, the more it heals.</w:t>
+        <w:t>6</w:t>
+      </w:r>
+      <w:r>
+        <w:rPr>
+          <w:rFonts w:eastAsia="Arial" w:cs="Arial" w:ascii="Arial" w:hAnsi="Arial"/>
+        </w:rPr>
+        <w:t>. Potions will be rapid fire simple math problems, given 3 options to pick the right one.  Faster you answer, the more it heals.</w:t>
       </w:r>
     </w:p>
     <w:p>
@@ -1553,11 +1544,6 @@
           <w:rFonts w:eastAsia="Arial" w:cs="Arial" w:ascii="Arial" w:hAnsi="Arial"/>
         </w:rPr>
         <w:tab/>
-      </w:r>
-      <w:r>
-        <w:rPr>
-          <w:rFonts w:eastAsia="Arial" w:cs="Arial" w:ascii="Arial" w:hAnsi="Arial"/>
-        </w:rPr>
         <w:t>Testing: Pressing the Potion button on the Fight screen pops up a simple math problem (max level 5, or the highest level the player has obtained if lower).  Regardless of player character level this will always give 3 choices to pick from.</w:t>
       </w:r>
     </w:p>
@@ -1636,11 +1622,6 @@
           <w:rFonts w:eastAsia="Arial" w:cs="Arial" w:ascii="Arial" w:hAnsi="Arial"/>
         </w:rPr>
         <w:tab/>
-      </w:r>
-      <w:r>
-        <w:rPr>
-          <w:rFonts w:eastAsia="Arial" w:cs="Arial" w:ascii="Arial" w:hAnsi="Arial"/>
-        </w:rPr>
         <w:t>Testing: After winning a fight the player should get a victory screen showing the XP and gold they gained.  If the XP gained gives them enough to gain a level they should be notified of this and the level gain processed.</w:t>
       </w:r>
     </w:p>
@@ -1673,7 +1654,7 @@
           <w:rFonts w:eastAsia="Arial" w:cs="Arial" w:ascii="Arial" w:hAnsi="Arial"/>
         </w:rPr>
         <w:drawing>
-          <wp:anchor behindDoc="0" distT="0" distB="0" distL="0" distR="0" simplePos="0" locked="0" layoutInCell="1" allowOverlap="1" relativeHeight="11">
+          <wp:anchor behindDoc="0" distT="0" distB="0" distL="0" distR="0" simplePos="0" locked="0" layoutInCell="1" allowOverlap="1" relativeHeight="10">
             <wp:simplePos x="0" y="0"/>
             <wp:positionH relativeFrom="column">
               <wp:posOffset>2607310</wp:posOffset>
@@ -1764,11 +1745,6 @@
           <w:rFonts w:eastAsia="Arial" w:cs="Arial" w:ascii="Arial" w:hAnsi="Arial"/>
         </w:rPr>
         <w:tab/>
-      </w:r>
-      <w:r>
-        <w:rPr>
-          <w:rFonts w:eastAsia="Arial" w:cs="Arial" w:ascii="Arial" w:hAnsi="Arial"/>
-        </w:rPr>
         <w:t>Testing: Combined with E7.  Each level gives 2 additional stat points to use, and HP is based off level (and Health stat).</w:t>
       </w:r>
     </w:p>
@@ -1817,11 +1793,6 @@
           <w:rFonts w:eastAsia="Arial" w:cs="Arial" w:ascii="Arial" w:hAnsi="Arial"/>
         </w:rPr>
         <w:tab/>
-      </w:r>
-      <w:r>
-        <w:rPr>
-          <w:rFonts w:eastAsia="Arial" w:cs="Arial" w:ascii="Arial" w:hAnsi="Arial"/>
-        </w:rPr>
         <w:t>Testing: After answering a problem the player should see Miss (Correct answer: X) if they got the question wrong.  In the case of defense this will be Critical Hit (Correct Answer: X).  Other hit types include Miss, Glancing Hit, Hit and Critical Hit (all without showing an answer).</w:t>
       </w:r>
     </w:p>
@@ -1870,11 +1841,6 @@
           <w:rFonts w:eastAsia="Arial" w:cs="Arial" w:ascii="Arial" w:hAnsi="Arial"/>
         </w:rPr>
         <w:tab/>
-      </w:r>
-      <w:r>
-        <w:rPr>
-          <w:rFonts w:eastAsia="Arial" w:cs="Arial" w:ascii="Arial" w:hAnsi="Arial"/>
-        </w:rPr>
         <w:t>Testing: After a battle is completed, win or lose, player character is restored to full health.  If the player “runs” from a fight (uses the back button) NO heal is given.</w:t>
       </w:r>
     </w:p>
@@ -1923,11 +1889,6 @@
           <w:rFonts w:eastAsia="Arial" w:cs="Arial" w:ascii="Arial" w:hAnsi="Arial"/>
         </w:rPr>
         <w:tab/>
-      </w:r>
-      <w:r>
-        <w:rPr>
-          <w:rFonts w:eastAsia="Arial" w:cs="Arial" w:ascii="Arial" w:hAnsi="Arial"/>
-        </w:rPr>
         <w:t>Testing: Game should save automatically as changes are made to the player character.  Character should be loaded automatically upon launch.</w:t>
       </w:r>
     </w:p>
@@ -1973,7 +1934,7 @@
       </w:pPr>
       <w:r>
         <w:drawing>
-          <wp:anchor behindDoc="0" distT="0" distB="0" distL="0" distR="0" simplePos="0" locked="0" layoutInCell="1" allowOverlap="1" relativeHeight="12">
+          <wp:anchor behindDoc="0" distT="0" distB="0" distL="0" distR="0" simplePos="0" locked="0" layoutInCell="1" allowOverlap="1" relativeHeight="11">
             <wp:simplePos x="0" y="0"/>
             <wp:positionH relativeFrom="column">
               <wp:posOffset>2586990</wp:posOffset>
@@ -2061,7 +2022,7 @@
       </w:pPr>
       <w:r>
         <w:drawing>
-          <wp:anchor behindDoc="0" distT="0" distB="0" distL="0" distR="0" simplePos="0" locked="0" layoutInCell="1" allowOverlap="1" relativeHeight="14">
+          <wp:anchor behindDoc="0" distT="0" distB="0" distL="0" distR="0" simplePos="0" locked="0" layoutInCell="1" allowOverlap="1" relativeHeight="13">
             <wp:simplePos x="0" y="0"/>
             <wp:positionH relativeFrom="column">
               <wp:posOffset>3355340</wp:posOffset>
@@ -2069,7 +2030,7 @@
             <wp:positionV relativeFrom="paragraph">
               <wp:posOffset>6579235</wp:posOffset>
             </wp:positionV>
-            <wp:extent cx="4193540" cy="3317240"/>
+            <wp:extent cx="14605" cy="0"/>
             <wp:effectExtent l="0" t="0" r="0" b="0"/>
             <wp:wrapSquare wrapText="largest"/>
             <wp:docPr id="11" name="Image14" descr=""/>
@@ -2094,7 +2055,7 @@
                   <pic:spPr bwMode="auto">
                     <a:xfrm>
                       <a:off x="0" y="0"/>
-                      <a:ext cx="4193540" cy="3317240"/>
+                      <a:ext cx="14605" cy="-2561590"/>
                     </a:xfrm>
                     <a:prstGeom prst="rect">
                       <a:avLst/>
@@ -2110,7 +2071,13 @@
         <w:rPr>
           <w:rFonts w:eastAsia="Arial" w:cs="Arial" w:ascii="Arial" w:hAnsi="Arial"/>
         </w:rPr>
-        <w:t>Desirable Features</w:t>
+        <w:t>D</w:t>
+      </w:r>
+      <w:r>
+        <w:rPr>
+          <w:rFonts w:eastAsia="Arial" w:cs="Arial" w:ascii="Arial" w:hAnsi="Arial"/>
+        </w:rPr>
+        <w:t>esirable Features</w:t>
       </w:r>
     </w:p>
     <w:p>
@@ -2143,11 +2110,6 @@
           <w:rFonts w:eastAsia="Arial" w:cs="Arial" w:ascii="Arial" w:hAnsi="Arial"/>
         </w:rPr>
         <w:tab/>
-      </w:r>
-      <w:r>
-        <w:rPr>
-          <w:rFonts w:eastAsia="Arial" w:cs="Arial" w:ascii="Arial" w:hAnsi="Arial"/>
-        </w:rPr>
         <w:t>Testing: Additional attack types available.  Testing the same as E2, 3, 4, 5, and 6.</w:t>
       </w:r>
     </w:p>
@@ -2196,11 +2158,6 @@
           <w:rFonts w:eastAsia="Arial" w:cs="Arial" w:ascii="Arial" w:hAnsi="Arial"/>
         </w:rPr>
         <w:tab/>
-      </w:r>
-      <w:r>
-        <w:rPr>
-          <w:rFonts w:eastAsia="Arial" w:cs="Arial" w:ascii="Arial" w:hAnsi="Arial"/>
-        </w:rPr>
         <w:t>Testing: Once a player has 2 attack types at level 10 then combo attacks will randomly happen.  Math problem will be constructed using the chosen attack plus at least 1 other type.  For example, 1 + 1 – 1 or 1 + 1 – 1 * 1.  Order of operations is respected.</w:t>
       </w:r>
     </w:p>
@@ -2231,13 +2188,7 @@
         <w:rPr>
           <w:rFonts w:eastAsia="Arial" w:cs="Arial" w:ascii="Arial" w:hAnsi="Arial"/>
         </w:rPr>
-        <w:t xml:space="preserve">Searlize was used on the MathCharacter class to allow </w:t>
-      </w:r>
-      <w:r>
-        <w:rPr>
-          <w:rFonts w:eastAsia="Arial" w:cs="Arial" w:ascii="Arial" w:hAnsi="Arial"/>
-        </w:rPr>
-        <w:t>saving the character through SharedPreferences.  PreferenceHelper uses Gson to store and provides a uniform way for acitivites and Java code to access the saved character.</w:t>
+        <w:t>Searlize was used on the MathCharacter class to allow saving the character through SharedPreferences.  PreferenceHelper uses Gson to store and provides a uniform way for acitivites and Java code to access the saved character.</w:t>
       </w:r>
     </w:p>
     <w:p>
@@ -2250,7 +2201,9 @@
         </w:rPr>
       </w:pPr>
       <w:r>
-        <w:rPr/>
+        <w:rPr>
+          <w:rFonts w:eastAsia="Arial" w:cs="Arial" w:ascii="Arial" w:hAnsi="Arial"/>
+        </w:rPr>
       </w:r>
     </w:p>
     <w:p>
@@ -2263,9 +2216,11 @@
         </w:rPr>
       </w:pPr>
       <w:r>
-        <w:rPr/>
+        <w:rPr>
+          <w:rFonts w:eastAsia="Arial" w:cs="Arial" w:ascii="Arial" w:hAnsi="Arial"/>
+        </w:rPr>
         <w:drawing>
-          <wp:anchor behindDoc="0" distT="0" distB="0" distL="0" distR="0" simplePos="0" locked="0" layoutInCell="1" allowOverlap="1" relativeHeight="13">
+          <wp:anchor behindDoc="0" distT="0" distB="0" distL="0" distR="0" simplePos="0" locked="0" layoutInCell="1" allowOverlap="1" relativeHeight="12">
             <wp:simplePos x="0" y="0"/>
             <wp:positionH relativeFrom="column">
               <wp:posOffset>457200</wp:posOffset>
@@ -2422,7 +2377,7 @@
       <w:r>
         <w:rPr/>
         <w:drawing>
-          <wp:anchor behindDoc="0" distT="0" distB="0" distL="0" distR="0" simplePos="0" locked="0" layoutInCell="1" allowOverlap="1" relativeHeight="15">
+          <wp:anchor behindDoc="0" distT="0" distB="0" distL="0" distR="0" simplePos="0" locked="0" layoutInCell="1" allowOverlap="1" relativeHeight="14">
             <wp:simplePos x="0" y="0"/>
             <wp:positionH relativeFrom="column">
               <wp:posOffset>-179070</wp:posOffset>
@@ -2480,7 +2435,7 @@
       </w:pPr>
       <w:r>
         <w:drawing>
-          <wp:anchor behindDoc="0" distT="0" distB="0" distL="0" distR="0" simplePos="0" locked="0" layoutInCell="1" allowOverlap="1" relativeHeight="17">
+          <wp:anchor behindDoc="0" distT="0" distB="0" distL="0" distR="0" simplePos="0" locked="0" layoutInCell="1" allowOverlap="1" relativeHeight="16">
             <wp:simplePos x="0" y="0"/>
             <wp:positionH relativeFrom="page">
               <wp:posOffset>1361440</wp:posOffset>
@@ -2527,7 +2482,11 @@
       </w:r>
       <w:r>
         <w:rPr/>
-        <w:t>And this is the top of BuyMathItemFragment:</w:t>
+        <w:t>A</w:t>
+      </w:r>
+      <w:r>
+        <w:rPr/>
+        <w:t>nd this is the top of BuyMathItemFragment:</w:t>
       </w:r>
     </w:p>
     <w:p>
@@ -2684,7 +2643,7 @@
       <w:r>
         <w:rPr/>
         <w:drawing>
-          <wp:anchor behindDoc="0" distT="0" distB="0" distL="0" distR="0" simplePos="0" locked="0" layoutInCell="1" allowOverlap="1" relativeHeight="16">
+          <wp:anchor behindDoc="0" distT="0" distB="0" distL="0" distR="0" simplePos="0" locked="0" layoutInCell="1" allowOverlap="1" relativeHeight="15">
             <wp:simplePos x="0" y="0"/>
             <wp:positionH relativeFrom="page">
               <wp:posOffset>1000125</wp:posOffset>
@@ -2746,7 +2705,7 @@
       <w:bookmarkEnd w:id="10"/>
       <w:r>
         <w:drawing>
-          <wp:anchor behindDoc="0" distT="0" distB="0" distL="0" distR="0" simplePos="0" locked="0" layoutInCell="1" allowOverlap="1" relativeHeight="18">
+          <wp:anchor behindDoc="0" distT="0" distB="0" distL="0" distR="0" simplePos="0" locked="0" layoutInCell="1" allowOverlap="1" relativeHeight="17">
             <wp:simplePos x="0" y="0"/>
             <wp:positionH relativeFrom="page">
               <wp:posOffset>4238625</wp:posOffset>
@@ -2793,7 +2752,11 @@
       </w:r>
       <w:r>
         <w:rPr/>
-        <w:t>Project Structure</w:t>
+        <w:t>P</w:t>
+      </w:r>
+      <w:r>
+        <w:rPr/>
+        <w:t>roject Structure</w:t>
       </w:r>
     </w:p>
     <w:p>
@@ -2804,9 +2767,7 @@
         <w:rPr/>
       </w:pPr>
       <w:r>
-        <w:rPr>
-          <w:rFonts w:eastAsia="Arial" w:cs="Arial" w:ascii="Arial" w:hAnsi="Arial"/>
-        </w:rPr>
+        <w:rPr/>
         <w:drawing>
           <wp:inline distT="0" distB="0" distL="0" distR="0">
             <wp:extent cx="2789555" cy="6708775"/>
@@ -2856,7 +2817,9 @@
         </w:rPr>
       </w:pPr>
       <w:r>
-        <w:rPr/>
+        <w:rPr>
+          <w:rFonts w:eastAsia="Arial" w:cs="Arial" w:ascii="Arial" w:hAnsi="Arial"/>
+        </w:rPr>
       </w:r>
     </w:p>
     <w:p>
@@ -2869,7 +2832,9 @@
         </w:rPr>
       </w:pPr>
       <w:r>
-        <w:rPr/>
+        <w:rPr>
+          <w:rFonts w:eastAsia="Arial" w:cs="Arial" w:ascii="Arial" w:hAnsi="Arial"/>
+        </w:rPr>
       </w:r>
     </w:p>
     <w:p>
@@ -2883,25 +2848,7 @@
         <w:rPr>
           <w:rFonts w:eastAsia="Arial" w:cs="Arial" w:ascii="Arial" w:hAnsi="Arial"/>
         </w:rPr>
-        <w:t xml:space="preserve">This is the full project structure and as I you can see in this last iteration basically everything was touched in some way.  The main work was done in MathBattle, MathFightActivity and MathFightResultActivity.  But bug fixes and balance adjustments required changing something in nearly every aspect of the project.  Additionally HelpActivity, </w:t>
-      </w:r>
-      <w:r>
-        <w:rPr>
-          <w:rFonts w:eastAsia="Arial" w:cs="Arial" w:ascii="Arial" w:hAnsi="Arial"/>
-        </w:rPr>
-        <w:t>H</w:t>
-      </w:r>
-      <w:r>
-        <w:rPr>
-          <w:rFonts w:eastAsia="Arial" w:cs="Arial" w:ascii="Arial" w:hAnsi="Arial"/>
-        </w:rPr>
-        <w:t xml:space="preserve">elpTopicActivity, </w:t>
-      </w:r>
-      <w:r>
-        <w:rPr>
-          <w:rFonts w:eastAsia="Arial" w:cs="Arial" w:ascii="Arial" w:hAnsi="Arial"/>
-        </w:rPr>
-        <w:t>and MathFightResultAcitivity were newly created to handle the results of fights and the help files to explain how the game works.</w:t>
+        <w:t>This is the full project structure and as I you can see in this last iteration basically everything was touched in some way.  The main work was done in MathBattle, MathFightActivity and MathFightResultActivity.  But bug fixes and balance adjustments required changing something in nearly every aspect of the project.  Additionally HelpActivity, HelpTopicActivity, and MathFightResultAcitivity were newly created to handle the results of fights and the help files to explain how the game works.</w:t>
       </w:r>
     </w:p>
     <w:p>
@@ -2914,7 +2861,9 @@
         </w:rPr>
       </w:pPr>
       <w:r>
-        <w:rPr/>
+        <w:rPr>
+          <w:rFonts w:eastAsia="Arial" w:cs="Arial" w:ascii="Arial" w:hAnsi="Arial"/>
+        </w:rPr>
       </w:r>
     </w:p>
     <w:p>
@@ -2928,61 +2877,13 @@
         <w:rPr>
           <w:rFonts w:eastAsia="Arial" w:cs="Arial" w:ascii="Arial" w:hAnsi="Arial"/>
         </w:rPr>
-        <w:t>T</w:t>
-      </w:r>
-      <w:r>
-        <w:rPr>
-          <w:rFonts w:eastAsia="Arial" w:cs="Arial" w:ascii="Arial" w:hAnsi="Arial"/>
-        </w:rPr>
-        <w:t xml:space="preserve">his last iteration completed </w:t>
+        <w:t xml:space="preserve">This last iteration completed </w:t>
       </w:r>
       <w:r>
         <w:rPr>
           <w:rFonts w:eastAsia="Arial" w:cs="Arial"/>
         </w:rPr>
-        <w:t>E4/5/</w:t>
-      </w:r>
-      <w:r>
-        <w:rPr>
-          <w:rFonts w:eastAsia="Arial" w:cs="Arial"/>
-        </w:rPr>
-        <w:t>6/</w:t>
-      </w:r>
-      <w:r>
-        <w:rPr>
-          <w:rFonts w:eastAsia="Arial" w:cs="Arial"/>
-        </w:rPr>
-        <w:t>7/8/</w:t>
-      </w:r>
-      <w:r>
-        <w:rPr>
-          <w:rFonts w:eastAsia="Arial" w:cs="Arial"/>
-        </w:rPr>
-        <w:t>9</w:t>
-      </w:r>
-      <w:r>
-        <w:rPr>
-          <w:rFonts w:eastAsia="Arial" w:cs="Arial"/>
-        </w:rPr>
-        <w:t>/10/</w:t>
-      </w:r>
-      <w:r>
-        <w:rPr>
-          <w:rFonts w:eastAsia="Arial" w:cs="Arial"/>
-        </w:rPr>
-        <w:t xml:space="preserve">12 </w:t>
-      </w:r>
-      <w:r>
-        <w:rPr>
-          <w:rFonts w:eastAsia="Arial" w:cs="Arial"/>
-        </w:rPr>
-        <w:t xml:space="preserve">as well as </w:t>
-      </w:r>
-      <w:r>
-        <w:rPr>
-          <w:rFonts w:eastAsia="Arial" w:cs="Arial"/>
-        </w:rPr>
-        <w:t>D1/2.</w:t>
+        <w:t>E4/5/6/7/8/9/10/12 as well as D1/2.</w:t>
       </w:r>
     </w:p>
     <w:p>
@@ -2995,7 +2896,9 @@
         </w:rPr>
       </w:pPr>
       <w:r>
-        <w:rPr/>
+        <w:rPr>
+          <w:rFonts w:eastAsia="Arial" w:cs="Arial" w:ascii="Arial" w:hAnsi="Arial"/>
+        </w:rPr>
       </w:r>
     </w:p>
     <w:p>
@@ -3023,7 +2926,9 @@
         </w:rPr>
       </w:pPr>
       <w:r>
-        <w:rPr/>
+        <w:rPr>
+          <w:rFonts w:eastAsia="Arial" w:cs="Arial" w:ascii="Arial" w:hAnsi="Arial"/>
+        </w:rPr>
       </w:r>
     </w:p>
     <w:tbl>
@@ -3626,37 +3531,7 @@
               <w:rPr>
                 <w:rFonts w:eastAsia="Arial" w:cs="Arial"/>
               </w:rPr>
-              <w:t>E4/5/</w:t>
-            </w:r>
-            <w:r>
-              <w:rPr>
-                <w:rFonts w:eastAsia="Arial" w:cs="Arial"/>
-              </w:rPr>
-              <w:t>6/</w:t>
-            </w:r>
-            <w:r>
-              <w:rPr>
-                <w:rFonts w:eastAsia="Arial" w:cs="Arial"/>
-              </w:rPr>
-              <w:t>7/8/</w:t>
-            </w:r>
-            <w:r>
-              <w:rPr>
-                <w:rFonts w:eastAsia="Arial" w:cs="Arial"/>
-              </w:rPr>
-              <w:t>9</w:t>
-            </w:r>
-            <w:r>
-              <w:rPr>
-                <w:rFonts w:eastAsia="Arial" w:cs="Arial"/>
-              </w:rPr>
-              <w:t>/10/</w:t>
-            </w:r>
-            <w:r>
-              <w:rPr>
-                <w:rFonts w:eastAsia="Arial" w:cs="Arial"/>
-              </w:rPr>
-              <w:t>12</w:t>
+              <w:t>E4/5/6/7/8/9/10/12</w:t>
             </w:r>
           </w:p>
           <w:p>
@@ -3988,15 +3863,13 @@
       <w:pPr>
         <w:pStyle w:val="Normal"/>
         <w:ind w:left="720" w:hanging="0"/>
-        <w:rPr>
-          <w:rFonts w:ascii="Arial" w:hAnsi="Arial" w:eastAsia="Arial" w:cs="Arial"/>
-        </w:rPr>
-      </w:pPr>
-      <w:r>
-        <w:rPr>
-          <w:rFonts w:eastAsia="Arial" w:cs="Arial" w:ascii="Arial" w:hAnsi="Arial"/>
-        </w:rPr>
-        <w:t xml:space="preserve">Please submit a link to your video or use the Mashups tool to upload your video for review by clicking the "Write Submission" button. It is recommended that you use Kaltura Capture. Kaltura Capture can be accessed through the MyMedia link available from your Online Campus Dashboard (not directly from the course itself). If you have not used Kaltura before, please see this </w:t>
+        <w:rPr/>
+      </w:pPr>
+      <w:r>
+        <w:rPr>
+          <w:rFonts w:eastAsia="Arial" w:cs="Arial" w:ascii="Arial" w:hAnsi="Arial"/>
+        </w:rPr>
+        <w:t xml:space="preserve">Github: </w:t>
       </w:r>
       <w:hyperlink r:id="rId21">
         <w:r>
@@ -4004,29 +3877,21 @@
             <w:rStyle w:val="InternetLink"/>
             <w:rFonts w:eastAsia="Arial" w:cs="Arial" w:ascii="Arial" w:hAnsi="Arial"/>
           </w:rPr>
-          <w:t>Kaltura Capture information sheet</w:t>
+          <w:t>https://github.com/CS683/cs683-project-valsacar</w:t>
         </w:r>
       </w:hyperlink>
-      <w:r>
-        <w:rPr>
-          <w:rFonts w:eastAsia="Arial" w:cs="Arial" w:ascii="Arial" w:hAnsi="Arial"/>
-        </w:rPr>
-        <w:t xml:space="preserve"> with instructions on recording and posting videos. You may also upload your video to YouTube if you like. </w:t>
-      </w:r>
     </w:p>
     <w:p>
       <w:pPr>
         <w:pStyle w:val="Normal"/>
         <w:ind w:left="720" w:hanging="0"/>
-        <w:rPr>
-          <w:rFonts w:ascii="Arial" w:hAnsi="Arial" w:eastAsia="Arial" w:cs="Arial"/>
-        </w:rPr>
-      </w:pPr>
-      <w:r>
-        <w:rPr>
-          <w:rFonts w:eastAsia="Arial" w:cs="Arial" w:ascii="Arial" w:hAnsi="Arial"/>
-        </w:rPr>
-        <w:t>If you host your project on github or bitbucket, you can share the link here. (Optional)</w:t>
+        <w:rPr/>
+      </w:pPr>
+      <w:r>
+        <w:rPr>
+          <w:rFonts w:eastAsia="Arial" w:cs="Arial" w:ascii="Arial" w:hAnsi="Arial"/>
+        </w:rPr>
+        <w:t>Video is loaded to GitHub as Kaltura does not support Linux which I use.</w:t>
       </w:r>
     </w:p>
     <w:p>
@@ -4106,6 +3971,7 @@
       </w:pPr>
       <w:rPr>
         <w:u w:val="none"/>
+        <w:rFonts w:ascii="Arial" w:hAnsi="Arial"/>
       </w:rPr>
     </w:lvl>
     <w:lvl w:ilvl="2">
@@ -4205,6 +4071,7 @@
       <w:rPr>
         <w:rFonts w:ascii="Wingdings" w:hAnsi="Wingdings" w:cs="Wingdings" w:hint="default"/>
         <w:u w:val="none"/>
+        <w:rFonts w:cs="Wingdings"/>
       </w:rPr>
     </w:lvl>
     <w:lvl w:ilvl="1">
@@ -4218,6 +4085,7 @@
       <w:rPr>
         <w:rFonts w:ascii="Wingdings 2" w:hAnsi="Wingdings 2" w:cs="Wingdings 2" w:hint="default"/>
         <w:u w:val="none"/>
+        <w:rFonts w:cs="Wingdings 2"/>
       </w:rPr>
     </w:lvl>
     <w:lvl w:ilvl="2">
@@ -4231,6 +4099,7 @@
       <w:rPr>
         <w:rFonts w:ascii="OpenSymbol" w:hAnsi="OpenSymbol" w:cs="OpenSymbol" w:hint="default"/>
         <w:u w:val="none"/>
+        <w:rFonts w:cs="OpenSymbol"/>
       </w:rPr>
     </w:lvl>
     <w:lvl w:ilvl="3">
@@ -4244,6 +4113,7 @@
       <w:rPr>
         <w:rFonts w:ascii="Wingdings" w:hAnsi="Wingdings" w:cs="Wingdings" w:hint="default"/>
         <w:u w:val="none"/>
+        <w:rFonts w:cs="Wingdings"/>
       </w:rPr>
     </w:lvl>
     <w:lvl w:ilvl="4">
@@ -4257,6 +4127,7 @@
       <w:rPr>
         <w:rFonts w:ascii="Wingdings 2" w:hAnsi="Wingdings 2" w:cs="Wingdings 2" w:hint="default"/>
         <w:u w:val="none"/>
+        <w:rFonts w:cs="Wingdings 2"/>
       </w:rPr>
     </w:lvl>
     <w:lvl w:ilvl="5">
@@ -4270,6 +4141,7 @@
       <w:rPr>
         <w:rFonts w:ascii="OpenSymbol" w:hAnsi="OpenSymbol" w:cs="OpenSymbol" w:hint="default"/>
         <w:u w:val="none"/>
+        <w:rFonts w:cs="OpenSymbol"/>
       </w:rPr>
     </w:lvl>
     <w:lvl w:ilvl="6">
@@ -4283,6 +4155,7 @@
       <w:rPr>
         <w:rFonts w:ascii="Wingdings" w:hAnsi="Wingdings" w:cs="Wingdings" w:hint="default"/>
         <w:u w:val="none"/>
+        <w:rFonts w:cs="Wingdings"/>
       </w:rPr>
     </w:lvl>
     <w:lvl w:ilvl="7">
@@ -4296,6 +4169,7 @@
       <w:rPr>
         <w:rFonts w:ascii="Wingdings 2" w:hAnsi="Wingdings 2" w:cs="Wingdings 2" w:hint="default"/>
         <w:u w:val="none"/>
+        <w:rFonts w:cs="Wingdings 2"/>
       </w:rPr>
     </w:lvl>
     <w:lvl w:ilvl="8">
@@ -4309,6 +4183,7 @@
       <w:rPr>
         <w:rFonts w:ascii="OpenSymbol" w:hAnsi="OpenSymbol" w:cs="OpenSymbol" w:hint="default"/>
         <w:u w:val="none"/>
+        <w:rFonts w:cs="OpenSymbol"/>
       </w:rPr>
     </w:lvl>
   </w:abstractNum>
@@ -4422,7 +4297,6 @@
     <w:rPrDefault>
       <w:rPr>
         <w:rFonts w:ascii="Calibri" w:hAnsi="Calibri" w:eastAsia="Calibri" w:cs="Calibri"/>
-        <w:sz w:val="22"/>
         <w:szCs w:val="22"/>
         <w:lang w:val="en" w:eastAsia="en-US" w:bidi="ar-SA"/>
       </w:rPr>
@@ -5132,6 +5006,150 @@
     <w:qFormat/>
     <w:rPr/>
   </w:style>
+  <w:style w:type="character" w:styleId="ListLabel20">
+    <w:name w:val="ListLabel 20"/>
+    <w:qFormat/>
+    <w:rPr>
+      <w:rFonts w:ascii="Trebuchet MS" w:hAnsi="Trebuchet MS"/>
+      <w:u w:val="none"/>
+    </w:rPr>
+  </w:style>
+  <w:style w:type="character" w:styleId="ListLabel21">
+    <w:name w:val="ListLabel 21"/>
+    <w:qFormat/>
+    <w:rPr>
+      <w:rFonts w:ascii="Arial" w:hAnsi="Arial"/>
+      <w:u w:val="none"/>
+    </w:rPr>
+  </w:style>
+  <w:style w:type="character" w:styleId="ListLabel22">
+    <w:name w:val="ListLabel 22"/>
+    <w:qFormat/>
+    <w:rPr>
+      <w:u w:val="none"/>
+    </w:rPr>
+  </w:style>
+  <w:style w:type="character" w:styleId="ListLabel23">
+    <w:name w:val="ListLabel 23"/>
+    <w:qFormat/>
+    <w:rPr>
+      <w:u w:val="none"/>
+    </w:rPr>
+  </w:style>
+  <w:style w:type="character" w:styleId="ListLabel24">
+    <w:name w:val="ListLabel 24"/>
+    <w:qFormat/>
+    <w:rPr>
+      <w:u w:val="none"/>
+    </w:rPr>
+  </w:style>
+  <w:style w:type="character" w:styleId="ListLabel25">
+    <w:name w:val="ListLabel 25"/>
+    <w:qFormat/>
+    <w:rPr>
+      <w:u w:val="none"/>
+    </w:rPr>
+  </w:style>
+  <w:style w:type="character" w:styleId="ListLabel26">
+    <w:name w:val="ListLabel 26"/>
+    <w:qFormat/>
+    <w:rPr>
+      <w:u w:val="none"/>
+    </w:rPr>
+  </w:style>
+  <w:style w:type="character" w:styleId="ListLabel27">
+    <w:name w:val="ListLabel 27"/>
+    <w:qFormat/>
+    <w:rPr>
+      <w:u w:val="none"/>
+    </w:rPr>
+  </w:style>
+  <w:style w:type="character" w:styleId="ListLabel28">
+    <w:name w:val="ListLabel 28"/>
+    <w:qFormat/>
+    <w:rPr>
+      <w:u w:val="none"/>
+    </w:rPr>
+  </w:style>
+  <w:style w:type="character" w:styleId="ListLabel29">
+    <w:name w:val="ListLabel 29"/>
+    <w:qFormat/>
+    <w:rPr>
+      <w:rFonts w:ascii="Arial" w:hAnsi="Arial" w:cs="Wingdings"/>
+      <w:u w:val="none"/>
+    </w:rPr>
+  </w:style>
+  <w:style w:type="character" w:styleId="ListLabel30">
+    <w:name w:val="ListLabel 30"/>
+    <w:qFormat/>
+    <w:rPr>
+      <w:rFonts w:cs="Wingdings 2"/>
+      <w:u w:val="none"/>
+    </w:rPr>
+  </w:style>
+  <w:style w:type="character" w:styleId="ListLabel31">
+    <w:name w:val="ListLabel 31"/>
+    <w:qFormat/>
+    <w:rPr>
+      <w:rFonts w:cs="OpenSymbol"/>
+      <w:u w:val="none"/>
+    </w:rPr>
+  </w:style>
+  <w:style w:type="character" w:styleId="ListLabel32">
+    <w:name w:val="ListLabel 32"/>
+    <w:qFormat/>
+    <w:rPr>
+      <w:rFonts w:cs="Wingdings"/>
+      <w:u w:val="none"/>
+    </w:rPr>
+  </w:style>
+  <w:style w:type="character" w:styleId="ListLabel33">
+    <w:name w:val="ListLabel 33"/>
+    <w:qFormat/>
+    <w:rPr>
+      <w:rFonts w:cs="Wingdings 2"/>
+      <w:u w:val="none"/>
+    </w:rPr>
+  </w:style>
+  <w:style w:type="character" w:styleId="ListLabel34">
+    <w:name w:val="ListLabel 34"/>
+    <w:qFormat/>
+    <w:rPr>
+      <w:rFonts w:cs="OpenSymbol"/>
+      <w:u w:val="none"/>
+    </w:rPr>
+  </w:style>
+  <w:style w:type="character" w:styleId="ListLabel35">
+    <w:name w:val="ListLabel 35"/>
+    <w:qFormat/>
+    <w:rPr>
+      <w:rFonts w:cs="Wingdings"/>
+      <w:u w:val="none"/>
+    </w:rPr>
+  </w:style>
+  <w:style w:type="character" w:styleId="ListLabel36">
+    <w:name w:val="ListLabel 36"/>
+    <w:qFormat/>
+    <w:rPr>
+      <w:rFonts w:cs="Wingdings 2"/>
+      <w:u w:val="none"/>
+    </w:rPr>
+  </w:style>
+  <w:style w:type="character" w:styleId="ListLabel37">
+    <w:name w:val="ListLabel 37"/>
+    <w:qFormat/>
+    <w:rPr>
+      <w:rFonts w:cs="OpenSymbol"/>
+      <w:u w:val="none"/>
+    </w:rPr>
+  </w:style>
+  <w:style w:type="character" w:styleId="ListLabel38">
+    <w:name w:val="ListLabel 38"/>
+    <w:qFormat/>
+    <w:rPr>
+      <w:rFonts w:ascii="Arial" w:hAnsi="Arial" w:eastAsia="Arial" w:cs="Arial"/>
+    </w:rPr>
+  </w:style>
   <w:style w:type="paragraph" w:styleId="Heading">
     <w:name w:val="Heading"/>
     <w:basedOn w:val="Normal"/>

</xml_diff>